<commit_message>
Days 1 - 4 completed
</commit_message>
<xml_diff>
--- a/Class Notes/Day 3 – JS Basics.docx
+++ b/Class Notes/Day 3 – JS Basics.docx
@@ -149,8 +149,6 @@
         <w:tab/>
         <w:t>Go over some if not all of the exercises below.</w:t>
       </w:r>
-      <w:bookmarkStart w:id="0" w:name="_GoBack"/>
-      <w:bookmarkEnd w:id="0"/>
     </w:p>
     <w:p>
       <w:r>
@@ -422,7 +420,6 @@
       <w:pPr>
         <w:rPr>
           <w:b/>
-          <w:u w:val="single"/>
         </w:rPr>
       </w:pPr>
       <w:r>
@@ -435,110 +432,32 @@
       <w:r>
         <w:rPr>
           <w:b/>
-          <w:u w:val="single"/>
-        </w:rPr>
-        <w:t>JS Shell 2</w:t>
-      </w:r>
-      <w:r>
-        <w:rPr>
-          <w:b/>
-          <w:u w:val="single"/>
-        </w:rPr>
-        <w:t xml:space="preserve"> – Space Weight</w:t>
-      </w:r>
-    </w:p>
-    <w:p>
-      <w:pPr>
-        <w:pStyle w:val="ListParagraph"/>
-        <w:numPr>
-          <w:ilvl w:val="0"/>
-          <w:numId w:val="4"/>
-        </w:numPr>
-      </w:pPr>
-      <w:r>
-        <w:t>Add the script tag into the HTML</w:t>
-      </w:r>
-    </w:p>
-    <w:p>
-      <w:pPr>
-        <w:pStyle w:val="ListParagraph"/>
-        <w:numPr>
-          <w:ilvl w:val="0"/>
-          <w:numId w:val="4"/>
-        </w:numPr>
-      </w:pPr>
-      <w:r>
-        <w:t>Add use strict</w:t>
-      </w:r>
-    </w:p>
-    <w:p>
-      <w:pPr>
-        <w:pStyle w:val="ListParagraph"/>
-        <w:numPr>
-          <w:ilvl w:val="0"/>
-          <w:numId w:val="4"/>
-        </w:numPr>
-      </w:pPr>
-      <w:r>
-        <w:t>Make sure all of the variables are declared properly. (const or let)</w:t>
-      </w:r>
-    </w:p>
-    <w:p>
-      <w:pPr>
-        <w:pStyle w:val="ListParagraph"/>
-        <w:numPr>
-          <w:ilvl w:val="0"/>
-          <w:numId w:val="4"/>
-        </w:numPr>
-      </w:pPr>
-      <w:r>
-        <w:t xml:space="preserve">Cargo weight </w:t>
-      </w:r>
-      <w:r>
-        <w:t>needs to be an array.</w:t>
-      </w:r>
-    </w:p>
-    <w:p>
-      <w:pPr>
-        <w:pStyle w:val="ListParagraph"/>
-        <w:numPr>
-          <w:ilvl w:val="0"/>
-          <w:numId w:val="4"/>
-        </w:numPr>
-      </w:pPr>
-      <w:r>
-        <w:t>Inside the do-while loop add an if statement that checks if the item weight is more than or equal to 0. Inside that, add the item weight to the end of the array.</w:t>
-      </w:r>
-    </w:p>
-    <w:p>
-      <w:pPr>
-        <w:pStyle w:val="ListParagraph"/>
-        <w:numPr>
-          <w:ilvl w:val="0"/>
-          <w:numId w:val="4"/>
-        </w:numPr>
-      </w:pPr>
-      <w:r>
-        <w:t>Add an else if statement if item weight is not equal to exit.</w:t>
-      </w:r>
-      <w:r>
-        <w:t xml:space="preserve"> Inside that, add an alert letting the user know they have entered an invalid number.</w:t>
-      </w:r>
-    </w:p>
-    <w:p>
-      <w:pPr>
-        <w:pStyle w:val="ListParagraph"/>
-        <w:ind w:left="2160"/>
-      </w:pPr>
-      <w:r>
-        <w:rPr>
+        </w:rPr>
+        <w:t>Show students if statements using different operators</w:t>
+      </w:r>
+    </w:p>
+    <w:p>
+      <w:pPr>
+        <w:rPr>
+          <w:b/>
+        </w:rPr>
+      </w:pPr>
+      <w:r>
+        <w:rPr>
+          <w:b/>
+        </w:rPr>
+        <w:tab/>
+      </w:r>
+      <w:r>
+        <w:rPr>
+          <w:b/>
           <w:noProof/>
         </w:rPr>
         <w:drawing>
-          <wp:inline distT="0" distB="0" distL="0" distR="0" wp14:anchorId="689A9E37" wp14:editId="6C671067">
-            <wp:extent cx="5943600" cy="940435"/>
+          <wp:inline distT="0" distB="0" distL="0" distR="0" wp14:anchorId="514E5EB1" wp14:editId="275104F0">
+            <wp:extent cx="3496163" cy="1467055"/>
             <wp:effectExtent l="0" t="0" r="0" b="0"/>
-            <wp:docPr id="2" name="Picture 2"/>
+            <wp:docPr id="12" name="Picture 12"/>
             <wp:cNvGraphicFramePr>
               <a:graphicFrameLocks xmlns:a="http://schemas.openxmlformats.org/drawingml/2006/main" noChangeAspect="1"/>
             </wp:cNvGraphicFramePr>
@@ -558,7 +477,7 @@
                   <pic:spPr>
                     <a:xfrm>
                       <a:off x="0" y="0"/>
-                      <a:ext cx="5943600" cy="940435"/>
+                      <a:ext cx="3496163" cy="1467055"/>
                     </a:xfrm>
                     <a:prstGeom prst="rect">
                       <a:avLst/>
@@ -573,33 +492,26 @@
     </w:p>
     <w:p>
       <w:pPr>
-        <w:pStyle w:val="ListParagraph"/>
-        <w:numPr>
-          <w:ilvl w:val="0"/>
-          <w:numId w:val="4"/>
-        </w:numPr>
-      </w:pPr>
-      <w:r>
-        <w:t>Add a for loop under the do while loop to get one item from the array</w:t>
-      </w:r>
-      <w:r>
-        <w:t>. Inside that for loop, add the items from the array to the total cargo weight.</w:t>
-      </w:r>
-    </w:p>
-    <w:p>
-      <w:pPr>
-        <w:pStyle w:val="ListParagraph"/>
-        <w:ind w:left="2160"/>
-      </w:pPr>
-      <w:r>
-        <w:rPr>
+        <w:rPr>
+          <w:b/>
+        </w:rPr>
+      </w:pPr>
+      <w:r>
+        <w:rPr>
+          <w:b/>
+        </w:rPr>
+        <w:tab/>
+      </w:r>
+      <w:r>
+        <w:rPr>
+          <w:b/>
           <w:noProof/>
         </w:rPr>
         <w:drawing>
-          <wp:inline distT="0" distB="0" distL="0" distR="0" wp14:anchorId="0E74DDEE" wp14:editId="36CFD648">
-            <wp:extent cx="5649113" cy="733527"/>
-            <wp:effectExtent l="0" t="0" r="8890" b="9525"/>
-            <wp:docPr id="4" name="Picture 4"/>
+          <wp:inline distT="0" distB="0" distL="0" distR="0" wp14:anchorId="6D2DDF51" wp14:editId="217F7585">
+            <wp:extent cx="4620270" cy="1810003"/>
+            <wp:effectExtent l="0" t="0" r="0" b="0"/>
+            <wp:docPr id="13" name="Picture 13"/>
             <wp:cNvGraphicFramePr>
               <a:graphicFrameLocks xmlns:a="http://schemas.openxmlformats.org/drawingml/2006/main" noChangeAspect="1"/>
             </wp:cNvGraphicFramePr>
@@ -619,7 +531,7 @@
                   <pic:spPr>
                     <a:xfrm>
                       <a:off x="0" y="0"/>
-                      <a:ext cx="5649113" cy="733527"/>
+                      <a:ext cx="4620270" cy="1810003"/>
                     </a:xfrm>
                     <a:prstGeom prst="rect">
                       <a:avLst/>
@@ -634,30 +546,26 @@
     </w:p>
     <w:p>
       <w:pPr>
-        <w:pStyle w:val="ListParagraph"/>
-        <w:numPr>
-          <w:ilvl w:val="0"/>
-          <w:numId w:val="4"/>
-        </w:numPr>
-      </w:pPr>
-      <w:r>
-        <w:t>Find the average of the cargo weight</w:t>
-      </w:r>
-    </w:p>
-    <w:p>
-      <w:pPr>
-        <w:pStyle w:val="ListParagraph"/>
-        <w:ind w:left="2160"/>
-      </w:pPr>
-      <w:r>
-        <w:rPr>
+        <w:rPr>
+          <w:b/>
+        </w:rPr>
+      </w:pPr>
+      <w:r>
+        <w:rPr>
+          <w:b/>
+        </w:rPr>
+        <w:tab/>
+      </w:r>
+      <w:r>
+        <w:rPr>
+          <w:b/>
           <w:noProof/>
         </w:rPr>
         <w:drawing>
-          <wp:inline distT="0" distB="0" distL="0" distR="0" wp14:anchorId="0B12DCCB" wp14:editId="1F0715CF">
-            <wp:extent cx="5591955" cy="276264"/>
-            <wp:effectExtent l="0" t="0" r="0" b="9525"/>
-            <wp:docPr id="5" name="Picture 5"/>
+          <wp:inline distT="0" distB="0" distL="0" distR="0" wp14:anchorId="7D170230" wp14:editId="225743CF">
+            <wp:extent cx="5210902" cy="2076740"/>
+            <wp:effectExtent l="0" t="0" r="0" b="0"/>
+            <wp:docPr id="15" name="Picture 15"/>
             <wp:cNvGraphicFramePr>
               <a:graphicFrameLocks xmlns:a="http://schemas.openxmlformats.org/drawingml/2006/main" noChangeAspect="1"/>
             </wp:cNvGraphicFramePr>
@@ -677,7 +585,7 @@
                   <pic:spPr>
                     <a:xfrm>
                       <a:off x="0" y="0"/>
-                      <a:ext cx="5591955" cy="276264"/>
+                      <a:ext cx="5210902" cy="2076740"/>
                     </a:xfrm>
                     <a:prstGeom prst="rect">
                       <a:avLst/>
@@ -689,42 +597,74 @@
           </wp:inline>
         </w:drawing>
       </w:r>
-    </w:p>
-    <w:p>
-      <w:pPr>
-        <w:pStyle w:val="ListParagraph"/>
-        <w:numPr>
-          <w:ilvl w:val="0"/>
-          <w:numId w:val="4"/>
-        </w:numPr>
-      </w:pPr>
-      <w:r>
-        <w:t xml:space="preserve">use template literal to </w:t>
-      </w:r>
-      <w:r>
-        <w:t>re</w:t>
-      </w:r>
-      <w:r>
-        <w:t>format</w:t>
-      </w:r>
-      <w:r>
-        <w:t xml:space="preserve"> the html variable.</w:t>
-      </w:r>
-    </w:p>
-    <w:p>
-      <w:pPr>
-        <w:pStyle w:val="ListParagraph"/>
-        <w:ind w:left="2160"/>
-      </w:pPr>
-      <w:r>
-        <w:rPr>
-          <w:noProof/>
+      <w:r>
+        <w:rPr>
+          <w:b/>
+        </w:rPr>
+        <w:tab/>
+      </w:r>
+    </w:p>
+    <w:p>
+      <w:pPr>
+        <w:rPr>
+          <w:b/>
+        </w:rPr>
+      </w:pPr>
+      <w:r>
+        <w:rPr>
+          <w:b/>
+        </w:rPr>
+        <w:tab/>
+        <w:t>Go over loops</w:t>
+      </w:r>
+    </w:p>
+    <w:p>
+      <w:pPr>
+        <w:rPr>
+          <w:b/>
+        </w:rPr>
+      </w:pPr>
+      <w:r>
+        <w:rPr>
+          <w:b/>
+        </w:rPr>
+        <w:tab/>
+      </w:r>
+      <w:r>
+        <w:rPr>
+          <w:b/>
+        </w:rPr>
+        <w:tab/>
+        <w:t>For loop</w:t>
+      </w:r>
+    </w:p>
+    <w:p>
+      <w:pPr>
+        <w:rPr>
+          <w:b/>
+        </w:rPr>
+      </w:pPr>
+      <w:r>
+        <w:rPr>
+          <w:b/>
+        </w:rPr>
+        <w:tab/>
+      </w:r>
+      <w:r>
+        <w:rPr>
+          <w:b/>
+        </w:rPr>
+        <w:tab/>
+      </w:r>
+      <w:r>
+        <w:rPr>
+          <w:b/>
         </w:rPr>
         <w:drawing>
-          <wp:inline distT="0" distB="0" distL="0" distR="0" wp14:anchorId="6EB92FB5" wp14:editId="69A61FAA">
-            <wp:extent cx="5943600" cy="657225"/>
-            <wp:effectExtent l="0" t="0" r="0" b="9525"/>
-            <wp:docPr id="6" name="Picture 6"/>
+          <wp:inline distT="0" distB="0" distL="0" distR="0" wp14:anchorId="01FFBEF6" wp14:editId="7CCB752E">
+            <wp:extent cx="1857634" cy="571580"/>
+            <wp:effectExtent l="0" t="0" r="0" b="0"/>
+            <wp:docPr id="11" name="Picture 11"/>
             <wp:cNvGraphicFramePr>
               <a:graphicFrameLocks xmlns:a="http://schemas.openxmlformats.org/drawingml/2006/main" noChangeAspect="1"/>
             </wp:cNvGraphicFramePr>
@@ -744,7 +684,7 @@
                   <pic:spPr>
                     <a:xfrm>
                       <a:off x="0" y="0"/>
-                      <a:ext cx="5943600" cy="657225"/>
+                      <a:ext cx="1857634" cy="571580"/>
                     </a:xfrm>
                     <a:prstGeom prst="rect">
                       <a:avLst/>
@@ -759,33 +699,31 @@
     </w:p>
     <w:p>
       <w:pPr>
-        <w:pStyle w:val="ListParagraph"/>
-        <w:numPr>
-          <w:ilvl w:val="0"/>
-          <w:numId w:val="4"/>
-        </w:numPr>
-      </w:pPr>
-      <w:r>
-        <w:t>U</w:t>
-      </w:r>
-      <w:r>
-        <w:t>se if statements to determine which text to show</w:t>
-      </w:r>
-    </w:p>
-    <w:p>
-      <w:pPr>
-        <w:pStyle w:val="ListParagraph"/>
-        <w:ind w:left="2160"/>
-      </w:pPr>
-      <w:r>
-        <w:rPr>
-          <w:noProof/>
+        <w:rPr>
+          <w:b/>
+        </w:rPr>
+      </w:pPr>
+      <w:r>
+        <w:rPr>
+          <w:b/>
+        </w:rPr>
+        <w:tab/>
+      </w:r>
+      <w:r>
+        <w:rPr>
+          <w:b/>
+        </w:rPr>
+        <w:tab/>
+      </w:r>
+      <w:r>
+        <w:rPr>
+          <w:b/>
         </w:rPr>
         <w:drawing>
-          <wp:inline distT="0" distB="0" distL="0" distR="0" wp14:anchorId="60521B93" wp14:editId="1616F1FA">
-            <wp:extent cx="5943600" cy="1101090"/>
-            <wp:effectExtent l="0" t="0" r="0" b="3810"/>
-            <wp:docPr id="7" name="Picture 7"/>
+          <wp:inline distT="0" distB="0" distL="0" distR="0" wp14:anchorId="65AA440E" wp14:editId="1A86D394">
+            <wp:extent cx="4544059" cy="581106"/>
+            <wp:effectExtent l="0" t="0" r="9525" b="9525"/>
+            <wp:docPr id="14" name="Picture 14"/>
             <wp:cNvGraphicFramePr>
               <a:graphicFrameLocks xmlns:a="http://schemas.openxmlformats.org/drawingml/2006/main" noChangeAspect="1"/>
             </wp:cNvGraphicFramePr>
@@ -805,6 +743,542 @@
                   <pic:spPr>
                     <a:xfrm>
                       <a:off x="0" y="0"/>
+                      <a:ext cx="4544059" cy="581106"/>
+                    </a:xfrm>
+                    <a:prstGeom prst="rect">
+                      <a:avLst/>
+                    </a:prstGeom>
+                  </pic:spPr>
+                </pic:pic>
+              </a:graphicData>
+            </a:graphic>
+          </wp:inline>
+        </w:drawing>
+      </w:r>
+    </w:p>
+    <w:p>
+      <w:pPr>
+        <w:rPr>
+          <w:b/>
+        </w:rPr>
+      </w:pPr>
+      <w:r>
+        <w:rPr>
+          <w:b/>
+        </w:rPr>
+        <w:tab/>
+      </w:r>
+      <w:r>
+        <w:rPr>
+          <w:b/>
+        </w:rPr>
+        <w:tab/>
+        <w:t>While loops</w:t>
+      </w:r>
+    </w:p>
+    <w:p>
+      <w:pPr>
+        <w:rPr>
+          <w:b/>
+        </w:rPr>
+      </w:pPr>
+      <w:r>
+        <w:rPr>
+          <w:b/>
+        </w:rPr>
+        <w:lastRenderedPageBreak/>
+        <w:tab/>
+      </w:r>
+      <w:r>
+        <w:rPr>
+          <w:b/>
+        </w:rPr>
+        <w:tab/>
+      </w:r>
+      <w:r>
+        <w:rPr>
+          <w:b/>
+        </w:rPr>
+        <w:drawing>
+          <wp:inline distT="0" distB="0" distL="0" distR="0" wp14:anchorId="06844E49" wp14:editId="40DE9343">
+            <wp:extent cx="3924848" cy="1095528"/>
+            <wp:effectExtent l="0" t="0" r="0" b="9525"/>
+            <wp:docPr id="16" name="Picture 16"/>
+            <wp:cNvGraphicFramePr>
+              <a:graphicFrameLocks xmlns:a="http://schemas.openxmlformats.org/drawingml/2006/main" noChangeAspect="1"/>
+            </wp:cNvGraphicFramePr>
+            <a:graphic xmlns:a="http://schemas.openxmlformats.org/drawingml/2006/main">
+              <a:graphicData uri="http://schemas.openxmlformats.org/drawingml/2006/picture">
+                <pic:pic xmlns:pic="http://schemas.openxmlformats.org/drawingml/2006/picture">
+                  <pic:nvPicPr>
+                    <pic:cNvPr id="1" name=""/>
+                    <pic:cNvPicPr/>
+                  </pic:nvPicPr>
+                  <pic:blipFill>
+                    <a:blip r:embed="rId15"/>
+                    <a:stretch>
+                      <a:fillRect/>
+                    </a:stretch>
+                  </pic:blipFill>
+                  <pic:spPr>
+                    <a:xfrm>
+                      <a:off x="0" y="0"/>
+                      <a:ext cx="3924848" cy="1095528"/>
+                    </a:xfrm>
+                    <a:prstGeom prst="rect">
+                      <a:avLst/>
+                    </a:prstGeom>
+                  </pic:spPr>
+                </pic:pic>
+              </a:graphicData>
+            </a:graphic>
+          </wp:inline>
+        </w:drawing>
+      </w:r>
+      <w:bookmarkStart w:id="0" w:name="_GoBack"/>
+      <w:bookmarkEnd w:id="0"/>
+    </w:p>
+    <w:p>
+      <w:pPr>
+        <w:rPr>
+          <w:b/>
+        </w:rPr>
+      </w:pPr>
+      <w:r>
+        <w:rPr>
+          <w:b/>
+        </w:rPr>
+        <w:tab/>
+      </w:r>
+      <w:r>
+        <w:rPr>
+          <w:b/>
+        </w:rPr>
+        <w:tab/>
+      </w:r>
+      <w:r>
+        <w:rPr>
+          <w:b/>
+        </w:rPr>
+        <w:drawing>
+          <wp:inline distT="0" distB="0" distL="0" distR="0" wp14:anchorId="1E9EE78E" wp14:editId="3D98C2D4">
+            <wp:extent cx="4963218" cy="1438476"/>
+            <wp:effectExtent l="0" t="0" r="0" b="9525"/>
+            <wp:docPr id="17" name="Picture 17"/>
+            <wp:cNvGraphicFramePr>
+              <a:graphicFrameLocks xmlns:a="http://schemas.openxmlformats.org/drawingml/2006/main" noChangeAspect="1"/>
+            </wp:cNvGraphicFramePr>
+            <a:graphic xmlns:a="http://schemas.openxmlformats.org/drawingml/2006/main">
+              <a:graphicData uri="http://schemas.openxmlformats.org/drawingml/2006/picture">
+                <pic:pic xmlns:pic="http://schemas.openxmlformats.org/drawingml/2006/picture">
+                  <pic:nvPicPr>
+                    <pic:cNvPr id="1" name=""/>
+                    <pic:cNvPicPr/>
+                  </pic:nvPicPr>
+                  <pic:blipFill>
+                    <a:blip r:embed="rId16"/>
+                    <a:stretch>
+                      <a:fillRect/>
+                    </a:stretch>
+                  </pic:blipFill>
+                  <pic:spPr>
+                    <a:xfrm>
+                      <a:off x="0" y="0"/>
+                      <a:ext cx="4963218" cy="1438476"/>
+                    </a:xfrm>
+                    <a:prstGeom prst="rect">
+                      <a:avLst/>
+                    </a:prstGeom>
+                  </pic:spPr>
+                </pic:pic>
+              </a:graphicData>
+            </a:graphic>
+          </wp:inline>
+        </w:drawing>
+      </w:r>
+    </w:p>
+    <w:p>
+      <w:pPr>
+        <w:ind w:firstLine="720"/>
+        <w:rPr>
+          <w:b/>
+          <w:u w:val="single"/>
+        </w:rPr>
+      </w:pPr>
+      <w:r>
+        <w:rPr>
+          <w:b/>
+          <w:u w:val="single"/>
+        </w:rPr>
+        <w:t>JS Shell 2</w:t>
+      </w:r>
+      <w:r>
+        <w:rPr>
+          <w:b/>
+          <w:u w:val="single"/>
+        </w:rPr>
+        <w:t xml:space="preserve"> – Space Weight</w:t>
+      </w:r>
+    </w:p>
+    <w:p>
+      <w:pPr>
+        <w:pStyle w:val="ListParagraph"/>
+        <w:numPr>
+          <w:ilvl w:val="0"/>
+          <w:numId w:val="4"/>
+        </w:numPr>
+      </w:pPr>
+      <w:r>
+        <w:t>Add the script tag into the HTML</w:t>
+      </w:r>
+    </w:p>
+    <w:p>
+      <w:pPr>
+        <w:pStyle w:val="ListParagraph"/>
+        <w:numPr>
+          <w:ilvl w:val="0"/>
+          <w:numId w:val="4"/>
+        </w:numPr>
+      </w:pPr>
+      <w:r>
+        <w:t>Add use strict</w:t>
+      </w:r>
+    </w:p>
+    <w:p>
+      <w:pPr>
+        <w:pStyle w:val="ListParagraph"/>
+        <w:numPr>
+          <w:ilvl w:val="0"/>
+          <w:numId w:val="4"/>
+        </w:numPr>
+      </w:pPr>
+      <w:r>
+        <w:t>Make sure all of the variables are declared properly. (const or let)</w:t>
+      </w:r>
+    </w:p>
+    <w:p>
+      <w:pPr>
+        <w:pStyle w:val="ListParagraph"/>
+        <w:numPr>
+          <w:ilvl w:val="0"/>
+          <w:numId w:val="4"/>
+        </w:numPr>
+      </w:pPr>
+      <w:r>
+        <w:t xml:space="preserve">Cargo weight </w:t>
+      </w:r>
+      <w:r>
+        <w:t>needs to be an array.</w:t>
+      </w:r>
+    </w:p>
+    <w:p>
+      <w:pPr>
+        <w:pStyle w:val="ListParagraph"/>
+        <w:numPr>
+          <w:ilvl w:val="0"/>
+          <w:numId w:val="4"/>
+        </w:numPr>
+      </w:pPr>
+      <w:r>
+        <w:t>Inside the do-while loop add an if statement that checks if the item weight is more than or equal to 0. Inside that, add the item weight to the end of the array.</w:t>
+      </w:r>
+    </w:p>
+    <w:p>
+      <w:pPr>
+        <w:pStyle w:val="ListParagraph"/>
+        <w:numPr>
+          <w:ilvl w:val="0"/>
+          <w:numId w:val="4"/>
+        </w:numPr>
+      </w:pPr>
+      <w:r>
+        <w:t>Add an else if statement if item weight is not equal to exit.</w:t>
+      </w:r>
+      <w:r>
+        <w:t xml:space="preserve"> Inside that, add an alert letting the user know they have entered an invalid number.</w:t>
+      </w:r>
+    </w:p>
+    <w:p>
+      <w:pPr>
+        <w:pStyle w:val="ListParagraph"/>
+        <w:ind w:left="2160"/>
+      </w:pPr>
+      <w:r>
+        <w:rPr>
+          <w:noProof/>
+        </w:rPr>
+        <w:drawing>
+          <wp:inline distT="0" distB="0" distL="0" distR="0" wp14:anchorId="689A9E37" wp14:editId="6C671067">
+            <wp:extent cx="5943600" cy="940435"/>
+            <wp:effectExtent l="0" t="0" r="0" b="0"/>
+            <wp:docPr id="2" name="Picture 2"/>
+            <wp:cNvGraphicFramePr>
+              <a:graphicFrameLocks xmlns:a="http://schemas.openxmlformats.org/drawingml/2006/main" noChangeAspect="1"/>
+            </wp:cNvGraphicFramePr>
+            <a:graphic xmlns:a="http://schemas.openxmlformats.org/drawingml/2006/main">
+              <a:graphicData uri="http://schemas.openxmlformats.org/drawingml/2006/picture">
+                <pic:pic xmlns:pic="http://schemas.openxmlformats.org/drawingml/2006/picture">
+                  <pic:nvPicPr>
+                    <pic:cNvPr id="1" name=""/>
+                    <pic:cNvPicPr/>
+                  </pic:nvPicPr>
+                  <pic:blipFill>
+                    <a:blip r:embed="rId17"/>
+                    <a:stretch>
+                      <a:fillRect/>
+                    </a:stretch>
+                  </pic:blipFill>
+                  <pic:spPr>
+                    <a:xfrm>
+                      <a:off x="0" y="0"/>
+                      <a:ext cx="5943600" cy="940435"/>
+                    </a:xfrm>
+                    <a:prstGeom prst="rect">
+                      <a:avLst/>
+                    </a:prstGeom>
+                  </pic:spPr>
+                </pic:pic>
+              </a:graphicData>
+            </a:graphic>
+          </wp:inline>
+        </w:drawing>
+      </w:r>
+    </w:p>
+    <w:p>
+      <w:pPr>
+        <w:pStyle w:val="ListParagraph"/>
+        <w:numPr>
+          <w:ilvl w:val="0"/>
+          <w:numId w:val="4"/>
+        </w:numPr>
+      </w:pPr>
+      <w:r>
+        <w:t>Add a for loop under the do while loop to get one item from the array</w:t>
+      </w:r>
+      <w:r>
+        <w:t>. Inside that for loop, add the items from the array to the total cargo weight.</w:t>
+      </w:r>
+    </w:p>
+    <w:p>
+      <w:pPr>
+        <w:pStyle w:val="ListParagraph"/>
+        <w:ind w:left="2160"/>
+      </w:pPr>
+      <w:r>
+        <w:rPr>
+          <w:noProof/>
+        </w:rPr>
+        <w:drawing>
+          <wp:inline distT="0" distB="0" distL="0" distR="0" wp14:anchorId="0E74DDEE" wp14:editId="36CFD648">
+            <wp:extent cx="5649113" cy="733527"/>
+            <wp:effectExtent l="0" t="0" r="8890" b="9525"/>
+            <wp:docPr id="4" name="Picture 4"/>
+            <wp:cNvGraphicFramePr>
+              <a:graphicFrameLocks xmlns:a="http://schemas.openxmlformats.org/drawingml/2006/main" noChangeAspect="1"/>
+            </wp:cNvGraphicFramePr>
+            <a:graphic xmlns:a="http://schemas.openxmlformats.org/drawingml/2006/main">
+              <a:graphicData uri="http://schemas.openxmlformats.org/drawingml/2006/picture">
+                <pic:pic xmlns:pic="http://schemas.openxmlformats.org/drawingml/2006/picture">
+                  <pic:nvPicPr>
+                    <pic:cNvPr id="1" name=""/>
+                    <pic:cNvPicPr/>
+                  </pic:nvPicPr>
+                  <pic:blipFill>
+                    <a:blip r:embed="rId18"/>
+                    <a:stretch>
+                      <a:fillRect/>
+                    </a:stretch>
+                  </pic:blipFill>
+                  <pic:spPr>
+                    <a:xfrm>
+                      <a:off x="0" y="0"/>
+                      <a:ext cx="5649113" cy="733527"/>
+                    </a:xfrm>
+                    <a:prstGeom prst="rect">
+                      <a:avLst/>
+                    </a:prstGeom>
+                  </pic:spPr>
+                </pic:pic>
+              </a:graphicData>
+            </a:graphic>
+          </wp:inline>
+        </w:drawing>
+      </w:r>
+    </w:p>
+    <w:p>
+      <w:pPr>
+        <w:pStyle w:val="ListParagraph"/>
+        <w:numPr>
+          <w:ilvl w:val="0"/>
+          <w:numId w:val="4"/>
+        </w:numPr>
+      </w:pPr>
+      <w:r>
+        <w:t>Find the average of the cargo weight</w:t>
+      </w:r>
+    </w:p>
+    <w:p>
+      <w:pPr>
+        <w:pStyle w:val="ListParagraph"/>
+        <w:ind w:left="2160"/>
+      </w:pPr>
+      <w:r>
+        <w:rPr>
+          <w:noProof/>
+        </w:rPr>
+        <w:drawing>
+          <wp:inline distT="0" distB="0" distL="0" distR="0" wp14:anchorId="0B12DCCB" wp14:editId="1F0715CF">
+            <wp:extent cx="5591955" cy="276264"/>
+            <wp:effectExtent l="0" t="0" r="0" b="9525"/>
+            <wp:docPr id="5" name="Picture 5"/>
+            <wp:cNvGraphicFramePr>
+              <a:graphicFrameLocks xmlns:a="http://schemas.openxmlformats.org/drawingml/2006/main" noChangeAspect="1"/>
+            </wp:cNvGraphicFramePr>
+            <a:graphic xmlns:a="http://schemas.openxmlformats.org/drawingml/2006/main">
+              <a:graphicData uri="http://schemas.openxmlformats.org/drawingml/2006/picture">
+                <pic:pic xmlns:pic="http://schemas.openxmlformats.org/drawingml/2006/picture">
+                  <pic:nvPicPr>
+                    <pic:cNvPr id="1" name=""/>
+                    <pic:cNvPicPr/>
+                  </pic:nvPicPr>
+                  <pic:blipFill>
+                    <a:blip r:embed="rId19"/>
+                    <a:stretch>
+                      <a:fillRect/>
+                    </a:stretch>
+                  </pic:blipFill>
+                  <pic:spPr>
+                    <a:xfrm>
+                      <a:off x="0" y="0"/>
+                      <a:ext cx="5591955" cy="276264"/>
+                    </a:xfrm>
+                    <a:prstGeom prst="rect">
+                      <a:avLst/>
+                    </a:prstGeom>
+                  </pic:spPr>
+                </pic:pic>
+              </a:graphicData>
+            </a:graphic>
+          </wp:inline>
+        </w:drawing>
+      </w:r>
+    </w:p>
+    <w:p>
+      <w:pPr>
+        <w:pStyle w:val="ListParagraph"/>
+        <w:numPr>
+          <w:ilvl w:val="0"/>
+          <w:numId w:val="4"/>
+        </w:numPr>
+      </w:pPr>
+      <w:r>
+        <w:t xml:space="preserve">use template literal to </w:t>
+      </w:r>
+      <w:r>
+        <w:t>re</w:t>
+      </w:r>
+      <w:r>
+        <w:t>format</w:t>
+      </w:r>
+      <w:r>
+        <w:t xml:space="preserve"> the html variable.</w:t>
+      </w:r>
+    </w:p>
+    <w:p>
+      <w:pPr>
+        <w:pStyle w:val="ListParagraph"/>
+        <w:ind w:left="2160"/>
+      </w:pPr>
+      <w:r>
+        <w:rPr>
+          <w:noProof/>
+        </w:rPr>
+        <w:drawing>
+          <wp:inline distT="0" distB="0" distL="0" distR="0" wp14:anchorId="6EB92FB5" wp14:editId="69A61FAA">
+            <wp:extent cx="5943600" cy="657225"/>
+            <wp:effectExtent l="0" t="0" r="0" b="9525"/>
+            <wp:docPr id="6" name="Picture 6"/>
+            <wp:cNvGraphicFramePr>
+              <a:graphicFrameLocks xmlns:a="http://schemas.openxmlformats.org/drawingml/2006/main" noChangeAspect="1"/>
+            </wp:cNvGraphicFramePr>
+            <a:graphic xmlns:a="http://schemas.openxmlformats.org/drawingml/2006/main">
+              <a:graphicData uri="http://schemas.openxmlformats.org/drawingml/2006/picture">
+                <pic:pic xmlns:pic="http://schemas.openxmlformats.org/drawingml/2006/picture">
+                  <pic:nvPicPr>
+                    <pic:cNvPr id="1" name=""/>
+                    <pic:cNvPicPr/>
+                  </pic:nvPicPr>
+                  <pic:blipFill>
+                    <a:blip r:embed="rId20"/>
+                    <a:stretch>
+                      <a:fillRect/>
+                    </a:stretch>
+                  </pic:blipFill>
+                  <pic:spPr>
+                    <a:xfrm>
+                      <a:off x="0" y="0"/>
+                      <a:ext cx="5943600" cy="657225"/>
+                    </a:xfrm>
+                    <a:prstGeom prst="rect">
+                      <a:avLst/>
+                    </a:prstGeom>
+                  </pic:spPr>
+                </pic:pic>
+              </a:graphicData>
+            </a:graphic>
+          </wp:inline>
+        </w:drawing>
+      </w:r>
+    </w:p>
+    <w:p>
+      <w:pPr>
+        <w:pStyle w:val="ListParagraph"/>
+        <w:numPr>
+          <w:ilvl w:val="0"/>
+          <w:numId w:val="4"/>
+        </w:numPr>
+      </w:pPr>
+      <w:r>
+        <w:lastRenderedPageBreak/>
+        <w:t>U</w:t>
+      </w:r>
+      <w:r>
+        <w:t>se if statements to determine which text to show</w:t>
+      </w:r>
+    </w:p>
+    <w:p>
+      <w:pPr>
+        <w:pStyle w:val="ListParagraph"/>
+        <w:ind w:left="2160"/>
+      </w:pPr>
+      <w:r>
+        <w:rPr>
+          <w:noProof/>
+        </w:rPr>
+        <w:drawing>
+          <wp:inline distT="0" distB="0" distL="0" distR="0" wp14:anchorId="60521B93" wp14:editId="1616F1FA">
+            <wp:extent cx="5943600" cy="1101090"/>
+            <wp:effectExtent l="0" t="0" r="0" b="3810"/>
+            <wp:docPr id="7" name="Picture 7"/>
+            <wp:cNvGraphicFramePr>
+              <a:graphicFrameLocks xmlns:a="http://schemas.openxmlformats.org/drawingml/2006/main" noChangeAspect="1"/>
+            </wp:cNvGraphicFramePr>
+            <a:graphic xmlns:a="http://schemas.openxmlformats.org/drawingml/2006/main">
+              <a:graphicData uri="http://schemas.openxmlformats.org/drawingml/2006/picture">
+                <pic:pic xmlns:pic="http://schemas.openxmlformats.org/drawingml/2006/picture">
+                  <pic:nvPicPr>
+                    <pic:cNvPr id="1" name=""/>
+                    <pic:cNvPicPr/>
+                  </pic:nvPicPr>
+                  <pic:blipFill>
+                    <a:blip r:embed="rId21"/>
+                    <a:stretch>
+                      <a:fillRect/>
+                    </a:stretch>
+                  </pic:blipFill>
+                  <pic:spPr>
+                    <a:xfrm>
+                      <a:off x="0" y="0"/>
                       <a:ext cx="5943600" cy="1101090"/>
                     </a:xfrm>
                     <a:prstGeom prst="rect">
@@ -830,67 +1304,16 @@
         <w:t>Make sure everything works.</w:t>
       </w:r>
     </w:p>
-    <w:p/>
-    <w:p>
-      <w:pPr>
-        <w:rPr>
-          <w:b/>
-          <w:u w:val="single"/>
-        </w:rPr>
-      </w:pPr>
-      <w:r>
-        <w:rPr>
-          <w:b/>
-        </w:rPr>
-        <w:tab/>
-      </w:r>
-      <w:r>
-        <w:rPr>
-          <w:b/>
-          <w:u w:val="single"/>
-        </w:rPr>
-        <w:t>JS Photo Editor Exercise</w:t>
-      </w:r>
-    </w:p>
-    <w:p>
-      <w:pPr>
-        <w:rPr>
-          <w:b/>
-          <w:u w:val="single"/>
-        </w:rPr>
-      </w:pPr>
-      <w:r>
-        <w:rPr>
-          <w:b/>
-        </w:rPr>
-        <w:tab/>
-      </w:r>
-      <w:r>
-        <w:rPr>
-          <w:b/>
-          <w:u w:val="single"/>
-        </w:rPr>
-        <w:t>JS Hack A Game Exercise</w:t>
-      </w:r>
-    </w:p>
-    <w:p>
-      <w:pPr>
-        <w:rPr>
-          <w:b/>
-        </w:rPr>
-      </w:pPr>
-    </w:p>
-    <w:p>
-      <w:pPr>
-        <w:rPr>
-          <w:b/>
-        </w:rPr>
-      </w:pPr>
-      <w:r>
-        <w:rPr>
-          <w:b/>
-        </w:rPr>
-        <w:lastRenderedPageBreak/>
+    <w:p>
+      <w:pPr>
+        <w:rPr>
+          <w:b/>
+        </w:rPr>
+      </w:pPr>
+      <w:r>
+        <w:rPr>
+          <w:b/>
+        </w:rPr>
         <w:tab/>
       </w:r>
     </w:p>

</xml_diff>